<commit_message>
made some revisions to writeup text.
</commit_message>
<xml_diff>
--- a/Writeup.docx
+++ b/Writeup.docx
@@ -97,7 +97,7 @@
         <w:pStyle w:val="FirstParagraph"/>
       </w:pPr>
       <w:r>
-        <w:t xml:space="preserve">This attachment details calculations of migration to groundwater screening levels for nitrate and ammonia at the Western Sugar Cooperative (WSC) Facility in Torrington, Wyoming. Wyoming Department of Environmental Quality (WDEQ) Voluntary Remediation Program (VRP) Fact Sheet #12 indicates that if a pre-calculated migration to groundwater value is not provided in the VRP Cleanup Level Look-up Table (WDEQ 2018a), one must be calculated. Migration to groundwater standards for soil for nitrate as N, nitrite as N, and ammonia nitrogen are not included in VRP Fact Sheet #12. As described herein, site-specific migration to groundwater screening levels for soil were developed based upon the equations presented in the WDEQ VRP Technical Support Memorandum: Development of Migration to Groundwater Cleanup Levels (WDEQ, 2018b) and the EPA Soil Screening Guidance, Technical Background Document (USEPA, 1996).</w:t>
+        <w:t xml:space="preserve">This attachment describes calculation of migration to groundwater (MTGW) screening levels for nitrate and ammonia at the Western Sugar Cooperative (WSC) Facility in Torrington, Wyoming. Wyoming Department of Environmental Quality (WDEQ) Voluntary Remediation Program (VRP) Fact Sheet #12 indicates that if a pre-calculated migration to groundwater value is not provided in the VRP Cleanup Level Look-up Table (WDEQ 2018a), one must be calculated. MTGW standards for soil for nitrate as N, nitrite as N, and ammonia nitrogen are not included in VRP Fact Sheet #12. As described herein, site-specific MTGW screening levels for soil were developed based upon the equations presented in the WDEQ VRP Technical Support Memorandum: Development of Migration to Groundwater Cleanup Levels (WDEQ, 2018b) and the EPA Soil Screening Guidance, Technical Background Document (USEPA, 1996).</w:t>
       </w:r>
     </w:p>
     <w:p>
@@ -303,9 +303,6 @@
       <w:r>
         <w:t xml:space="preserve">)</w:t>
       </w:r>
-      <w:r>
-        <w:br/>
-      </w:r>
     </w:p>
     <w:p>
       <w:pPr>
@@ -377,7 +374,7 @@
         <w:pStyle w:val="FirstParagraph"/>
       </w:pPr>
       <w:r>
-        <w:t xml:space="preserve">The DAF is applied in the calculation of migration to groundwater screening levels through the following equations:</w:t>
+        <w:t xml:space="preserve">The DAF is applied in the calculation of MTGW screening levels through the following equations:</w:t>
       </w:r>
     </w:p>
     <w:p>
@@ -543,7 +540,7 @@
         <w:t xml:space="preserve"> </w:t>
       </w:r>
       <w:r>
-        <w:t xml:space="preserve">= the migration to groundwater soil concentration (mg/kg),</w:t>
+        <w:t xml:space="preserve">= the MTGW soil concentration (mg/kg),</w:t>
       </w:r>
     </w:p>
     <w:p>
@@ -781,7 +778,7 @@
         <w:pStyle w:val="FirstParagraph"/>
       </w:pPr>
       <w:r>
-        <w:t xml:space="preserve">Substituing the above equation into equation B, the equation for the migration to groundwater screening level in soil is:</w:t>
+        <w:t xml:space="preserve">Substituing the above equation into equation B, the equation for the MTGW screening level in soil is:</w:t>
       </w:r>
     </w:p>
     <w:p>
@@ -946,7 +943,7 @@
         <w:pStyle w:val="FirstParagraph"/>
       </w:pPr>
       <w:r>
-        <w:t xml:space="preserve">The regional hydrogeologic parameters estimated by Tetra Tech (2018), and site specifc values for hydraulic gradient and length of source (Trihydro 2018), were used to calculate a site-specific DAF. This DAF was used with the default parameters for Equation B in WDEQ (2018b) to calculate site-specific migration to groundwater screening levels for nitrate as N and ammonia as N for the WSC Torrington Facility.</w:t>
+        <w:t xml:space="preserve">The regional hydrogeologic parameters estimated by Tetra Tech (2018), and site specifc values for hydraulic gradient and length of source, were used to calculate a site-specific DAF. This DAF was used with the default parameters for Equation B in WDEQ (2018b) to calculate site-specific MTGW screening levels for nitrate as N and ammonia as N for the WSC Torrington Facility.</w:t>
       </w:r>
     </w:p>
     <w:p>
@@ -1251,7 +1248,7 @@
         </w:numPr>
       </w:pPr>
       <w:r>
-        <w:t xml:space="preserve">i = 0.0018 meters per meters, which is a site-specific value based fluid level gauging data the WSC Torrington facility (Trihydro, 2018)</w:t>
+        <w:t xml:space="preserve">i = 0.0018 meters per meter, which is a site-specific value based fluid level gauging data the WSC Torrington facility.</w:t>
       </w:r>
     </w:p>
     <w:p>
@@ -1263,7 +1260,7 @@
         </w:numPr>
       </w:pPr>
       <w:r>
-        <w:t xml:space="preserve">L = 866 meters, which is based on the geometry of the WSC Torrington facility and observed nitrate and ammonia concentrations (Trihydro, 2018)</w:t>
+        <w:t xml:space="preserve">L = 866 meters, which is based on the geometry of the ponds at the WSC Torrington facility.</w:t>
       </w:r>
     </w:p>
     <w:p>
@@ -1271,7 +1268,56 @@
         <w:pStyle w:val="FirstParagraph"/>
       </w:pPr>
       <w:r>
-        <w:t xml:space="preserve">d, the mixing zone depth, is equal to 92.4 meters.</w:t>
+        <w:t xml:space="preserve">d, the mixing zone depth, is equal to 92.4 meters, based on the equation. However, USEPA (1996b) notes that the aquifer thickness serves as a limit for mixing zone depth, so in the event that</w:t>
+      </w:r>
+      <w:r>
+        <w:t xml:space="preserve"> </w:t>
+      </w:r>
+      <m:oMath>
+        <m:r>
+          <m:t>d</m:t>
+        </m:r>
+        <m:r>
+          <m:t>&gt;</m:t>
+        </m:r>
+        <m:sSub>
+          <m:e>
+            <m:r>
+              <m:t>d</m:t>
+            </m:r>
+          </m:e>
+          <m:sub>
+            <m:r>
+              <m:t>a</m:t>
+            </m:r>
+          </m:sub>
+        </m:sSub>
+      </m:oMath>
+      <w:r>
+        <w:t xml:space="preserve">, as here, the value of</w:t>
+      </w:r>
+      <w:r>
+        <w:t xml:space="preserve"> </w:t>
+      </w:r>
+      <m:oMath>
+        <m:sSub>
+          <m:e>
+            <m:r>
+              <m:t>d</m:t>
+            </m:r>
+          </m:e>
+          <m:sub>
+            <m:r>
+              <m:t>a</m:t>
+            </m:r>
+          </m:sub>
+        </m:sSub>
+      </m:oMath>
+      <w:r>
+        <w:t xml:space="preserve"> </w:t>
+      </w:r>
+      <w:r>
+        <w:t xml:space="preserve">should be used as the mixing zone depth.</w:t>
       </w:r>
     </w:p>
     <w:p>
@@ -1570,10 +1616,7 @@
         </w:numPr>
       </w:pPr>
       <w:r>
-        <w:t xml:space="preserve">d = 92.4 meters, which is the mixing zone depth calculated above,</w:t>
-      </w:r>
-      <w:r>
-        <w:br/>
+        <w:t xml:space="preserve">d = 42.7 meters, which is the aquifer thickness, because the estimated mixing zone depth is greater than the aquifer thickness,</w:t>
       </w:r>
     </w:p>
     <w:p>
@@ -1587,9 +1630,6 @@
       <w:r>
         <w:t xml:space="preserve">I = 0.01057 meters/year, which is the value used by Tetra Tech (2018) for the adjacent Simplot facility,</w:t>
       </w:r>
-      <w:r>
-        <w:br/>
-      </w:r>
     </w:p>
     <w:p>
       <w:pPr>
@@ -1602,9 +1642,6 @@
       <w:r>
         <w:t xml:space="preserve">K = 6812 meters/year, which is the value used by Tetra Tech (2018) for the adjacent Simplot facility,</w:t>
       </w:r>
-      <w:r>
-        <w:br/>
-      </w:r>
     </w:p>
     <w:p>
       <w:pPr>
@@ -1617,9 +1654,6 @@
       <w:r>
         <w:t xml:space="preserve">i = 0.0018 meters per meters, which is a site-specific value based fluid level gauging data the WSC Torrington facility (Trihydro, 2018)</w:t>
       </w:r>
-      <w:r>
-        <w:br/>
-      </w:r>
     </w:p>
     <w:p>
       <w:pPr>
@@ -1638,7 +1672,7 @@
         <w:pStyle w:val="FirstParagraph"/>
       </w:pPr>
       <w:r>
-        <w:t xml:space="preserve">The DAF is equal to 125. This is less than the DAF calculated for the nearby Simplot facility (159) by Tetra Tech (2018). Using this DAF leads to comparaitively lower (i.e., more conservative) migration to groundwater screening levels, relative to the Simplot facility, if all other inputs were equal.</w:t>
+        <w:t xml:space="preserve">The DAF is equal to 58.2. This is less than the DAF calculated for the nearby Simplot facility (159) by Tetra Tech (2018). Using this DAF leads to comparaitively lower (i.e., more conservative) MTGW screening levels, relative to the Simplot facility, if all other inputs were equal.</w:t>
       </w:r>
     </w:p>
     <w:p>
@@ -1656,7 +1690,7 @@
         <w:pStyle w:val="FirstParagraph"/>
       </w:pPr>
       <w:r>
-        <w:t xml:space="preserve">the equation for the migration to groundwater screening level in soil is:</w:t>
+        <w:t xml:space="preserve">The equation for the MTGW screening level in soil is:</w:t>
       </w:r>
     </w:p>
     <w:p>
@@ -1840,7 +1874,7 @@
         <w:t xml:space="preserve"> </w:t>
       </w:r>
       <w:r>
-        <w:t xml:space="preserve">= the migration to groundwater soil concentration (mg/kg),</w:t>
+        <w:t xml:space="preserve">= the MTGW soil concentration (mg/kg),</w:t>
       </w:r>
     </w:p>
     <w:p>
@@ -2232,7 +2266,7 @@
         <w:t xml:space="preserve"> </w:t>
       </w:r>
       <w:r>
-        <w:t xml:space="preserve">is equal to 249.5 mg/kg.</w:t>
+        <w:t xml:space="preserve">is equal to 116.4 mg/kg.</w:t>
       </w:r>
     </w:p>
     <w:p>
@@ -2250,7 +2284,7 @@
         <w:pStyle w:val="FirstParagraph"/>
       </w:pPr>
       <w:r>
-        <w:t xml:space="preserve">the equation for the migration to groundwater screening level in soil is:</w:t>
+        <w:t xml:space="preserve">The equation for the MTGW screening level in soil is:</w:t>
       </w:r>
     </w:p>
     <w:p>
@@ -2434,7 +2468,7 @@
         <w:t xml:space="preserve"> </w:t>
       </w:r>
       <w:r>
-        <w:t xml:space="preserve">= the migration to groundwater soil concentration (mg/kg),</w:t>
+        <w:t xml:space="preserve">= the MTGW soil concentration (mg/kg),</w:t>
       </w:r>
     </w:p>
     <w:p>
@@ -2688,7 +2722,7 @@
         <w:t xml:space="preserve"> </w:t>
       </w:r>
       <w:r>
-        <w:t xml:space="preserve">= 0.82 L/kg, which is the value from Trihydro (1995?)</w:t>
+        <w:t xml:space="preserve">= 0.82 L/kg, which is the value from Trihydro (1995)</w:t>
       </w:r>
     </w:p>
     <w:p>
@@ -2823,7 +2857,7 @@
         <w:t xml:space="preserve"> </w:t>
       </w:r>
       <w:r>
-        <w:t xml:space="preserve">is equal to 63.6 mg/kg.</w:t>
+        <w:t xml:space="preserve">is equal to 29.7 mg/kg.</w:t>
       </w:r>
     </w:p>
     <w:p>
@@ -2855,7 +2889,37 @@
         <w:pStyle w:val="BodyText"/>
       </w:pPr>
       <w:r>
-        <w:t xml:space="preserve">United States Environmental Protection Agency (USEPA). 1996. Soil Screening Guidance: User’s Guide and Technical Background Document. EPA/9355.4-23.</w:t>
+        <w:t xml:space="preserve">Trihydro. 1995. Reference Needed.</w:t>
+      </w:r>
+    </w:p>
+    <w:p>
+      <w:pPr>
+        <w:pStyle w:val="BodyText"/>
+      </w:pPr>
+      <w:r>
+        <w:t xml:space="preserve">United States Environmental Protection Agency (USEPA). 1996. Soil Screening Guidance: User’s Guide. EPA/540/R-96/018.</w:t>
+      </w:r>
+      <w:r>
+        <w:t xml:space="preserve"> </w:t>
+      </w:r>
+      <w:hyperlink r:id="rId26">
+        <w:r>
+          <w:rPr>
+            <w:rStyle w:val="Hyperlink"/>
+          </w:rPr>
+          <w:t xml:space="preserve">https://www.epa.gov/superfund/superfund-soil-screening-guidance</w:t>
+        </w:r>
+      </w:hyperlink>
+      <w:r>
+        <w:t xml:space="preserve">.</w:t>
+      </w:r>
+    </w:p>
+    <w:p>
+      <w:pPr>
+        <w:pStyle w:val="BodyText"/>
+      </w:pPr>
+      <w:r>
+        <w:t xml:space="preserve">USEPA. 1996b. Soil Screening Guidance: Technical Background Document.</w:t>
       </w:r>
       <w:r>
         <w:t xml:space="preserve"> </w:t>

</xml_diff>